<commit_message>
High Level requirements are listed
</commit_message>
<xml_diff>
--- a/Requirements.docx
+++ b/Requirements.docx
@@ -4,443 +4,737 @@
   <w:body>
     <w:p>
       <w:pPr>
-        <w:pStyle w:val="NormalWeb"/>
-        <w:spacing w:before="0" w:beforeAutospacing="0" w:after="0" w:afterAutospacing="0"/>
-        <w:rPr>
-          <w:color w:val="000000"/>
-        </w:rPr>
-      </w:pPr>
-      <w:r>
-        <w:rPr>
-          <w:color w:val="000000"/>
-        </w:rPr>
-        <w:t xml:space="preserve">4. </w:t>
-      </w:r>
-      <w:r>
-        <w:rPr>
-          <w:color w:val="000000"/>
-        </w:rPr>
-        <w:t>THE ADS SHALL BE ABLE TO DRIVE A TRUCK AUTONOMOUSLY BETWEEN TWO SPECIFIED LOCATIONS ON THE DC.</w:t>
-      </w:r>
-    </w:p>
-    <w:p>
-      <w:pPr>
-        <w:pStyle w:val="NormalWeb"/>
-        <w:numPr>
-          <w:ilvl w:val="0"/>
-          <w:numId w:val="2"/>
-        </w:numPr>
-        <w:spacing w:before="0" w:beforeAutospacing="0" w:after="0" w:afterAutospacing="0" w:line="276" w:lineRule="auto"/>
-        <w:rPr>
-          <w:color w:val="000000"/>
-        </w:rPr>
-      </w:pPr>
-      <w:r>
-        <w:rPr>
-          <w:color w:val="000000"/>
-        </w:rPr>
-        <w:t>The ADS shall avoid collision of the truck with other objects.</w:t>
-      </w:r>
-    </w:p>
-    <w:p>
-      <w:pPr>
-        <w:pStyle w:val="NormalWeb"/>
-        <w:numPr>
-          <w:ilvl w:val="0"/>
-          <w:numId w:val="2"/>
-        </w:numPr>
-        <w:spacing w:before="0" w:beforeAutospacing="0" w:after="0" w:afterAutospacing="0" w:line="276" w:lineRule="auto"/>
-        <w:rPr>
-          <w:color w:val="000000"/>
-        </w:rPr>
-      </w:pPr>
-      <w:r>
-        <w:rPr>
-          <w:color w:val="000000"/>
-        </w:rPr>
-        <w:t>The ADS shall not change the dynamics of the provided truck model.</w:t>
-      </w:r>
-    </w:p>
-    <w:p>
-      <w:pPr>
-        <w:pStyle w:val="NormalWeb"/>
-        <w:numPr>
-          <w:ilvl w:val="0"/>
-          <w:numId w:val="2"/>
-        </w:numPr>
-        <w:spacing w:before="0" w:beforeAutospacing="0" w:after="0" w:afterAutospacing="0" w:line="276" w:lineRule="auto"/>
-        <w:rPr>
-          <w:color w:val="000000"/>
-        </w:rPr>
-      </w:pPr>
-      <w:r>
-        <w:rPr>
-          <w:color w:val="000000"/>
-        </w:rPr>
-        <w:t>The ADS shall maintain the existing manual driving ability of the truck.</w:t>
-      </w:r>
-    </w:p>
-    <w:p>
-      <w:pPr>
-        <w:pStyle w:val="NormalWeb"/>
-        <w:numPr>
-          <w:ilvl w:val="0"/>
-          <w:numId w:val="2"/>
-        </w:numPr>
-        <w:spacing w:before="0" w:beforeAutospacing="0" w:after="0" w:afterAutospacing="0" w:line="276" w:lineRule="auto"/>
-        <w:rPr>
-          <w:color w:val="000000"/>
-        </w:rPr>
-      </w:pPr>
-      <w:r>
-        <w:rPr>
-          <w:color w:val="000000"/>
-        </w:rPr>
-        <w:t>The ADS should switch from manual driving mode to autonomous driving mode of truck within 10 seconds when the ADS receive the designated signal from the driver.</w:t>
-      </w:r>
-    </w:p>
-    <w:p>
-      <w:pPr>
-        <w:pStyle w:val="NormalWeb"/>
-        <w:numPr>
-          <w:ilvl w:val="0"/>
-          <w:numId w:val="2"/>
-        </w:numPr>
-        <w:spacing w:before="0" w:beforeAutospacing="0" w:after="0" w:afterAutospacing="0" w:line="276" w:lineRule="auto"/>
-        <w:rPr>
-          <w:color w:val="000000"/>
-        </w:rPr>
-      </w:pPr>
-      <w:r>
-        <w:rPr>
-          <w:color w:val="000000"/>
-        </w:rPr>
-        <w:t>The ADS shall switch from autonomous driving mode to manual driving mode of truck within 10 seconds after parking at the designated parking place.</w:t>
-      </w:r>
-    </w:p>
-    <w:p>
-      <w:pPr>
-        <w:pStyle w:val="NormalWeb"/>
-        <w:numPr>
-          <w:ilvl w:val="0"/>
-          <w:numId w:val="2"/>
-        </w:numPr>
-        <w:spacing w:before="0" w:beforeAutospacing="0" w:after="0" w:afterAutospacing="0" w:line="276" w:lineRule="auto"/>
-        <w:rPr>
-          <w:color w:val="000000"/>
-        </w:rPr>
-      </w:pPr>
-      <w:r>
-        <w:rPr>
-          <w:color w:val="000000"/>
-        </w:rPr>
-        <w:t>The ADS should show the driver the current driving mode.</w:t>
-      </w:r>
-    </w:p>
-    <w:p>
-      <w:pPr>
-        <w:pStyle w:val="NormalWeb"/>
-        <w:numPr>
-          <w:ilvl w:val="0"/>
-          <w:numId w:val="1"/>
-        </w:numPr>
-        <w:spacing w:before="0" w:beforeAutospacing="0" w:after="0" w:afterAutospacing="0" w:line="276" w:lineRule="auto"/>
-        <w:rPr>
-          <w:color w:val="000000"/>
-        </w:rPr>
-      </w:pPr>
-      <w:r>
-        <w:rPr>
-          <w:color w:val="000000"/>
-        </w:rPr>
-        <w:t xml:space="preserve">ADS shall receive the coordinates of objects within the map of the DC from the </w:t>
-      </w:r>
-      <w:proofErr w:type="spellStart"/>
-      <w:r>
-        <w:rPr>
-          <w:color w:val="000000"/>
-        </w:rPr>
-        <w:t>Localisation</w:t>
-      </w:r>
-      <w:proofErr w:type="spellEnd"/>
-      <w:r>
-        <w:rPr>
-          <w:color w:val="000000"/>
-        </w:rPr>
-        <w:t xml:space="preserve"> system.</w:t>
-      </w:r>
-    </w:p>
-    <w:p>
-      <w:pPr>
-        <w:pStyle w:val="NormalWeb"/>
-        <w:numPr>
-          <w:ilvl w:val="0"/>
-          <w:numId w:val="1"/>
-        </w:numPr>
-        <w:spacing w:before="0" w:beforeAutospacing="0" w:after="0" w:afterAutospacing="0" w:line="276" w:lineRule="auto"/>
-        <w:rPr>
-          <w:color w:val="000000"/>
-        </w:rPr>
-      </w:pPr>
-      <w:r>
-        <w:rPr>
-          <w:color w:val="000000"/>
-        </w:rPr>
-        <w:t>The ADS shall receive the desired destination from the DC operator.</w:t>
-      </w:r>
-    </w:p>
-    <w:p>
-      <w:pPr>
-        <w:pStyle w:val="NormalWeb"/>
-        <w:numPr>
-          <w:ilvl w:val="0"/>
-          <w:numId w:val="1"/>
-        </w:numPr>
-        <w:spacing w:before="0" w:beforeAutospacing="0" w:after="0" w:afterAutospacing="0" w:line="276" w:lineRule="auto"/>
-        <w:rPr>
-          <w:color w:val="000000"/>
-        </w:rPr>
-      </w:pPr>
-      <w:r>
-        <w:rPr>
-          <w:color w:val="000000"/>
-        </w:rPr>
-        <w:t>The ADS shall find the shortest possible path between the truck and the desired destination based on the object coordinates.</w:t>
-      </w:r>
-    </w:p>
-    <w:p>
-      <w:pPr>
-        <w:pStyle w:val="NormalWeb"/>
-        <w:numPr>
-          <w:ilvl w:val="0"/>
-          <w:numId w:val="1"/>
-        </w:numPr>
-        <w:spacing w:before="0" w:beforeAutospacing="0" w:after="0" w:afterAutospacing="0" w:line="276" w:lineRule="auto"/>
-        <w:rPr>
-          <w:color w:val="000000"/>
-        </w:rPr>
-      </w:pPr>
-      <w:r>
-        <w:rPr>
-          <w:color w:val="000000"/>
-        </w:rPr>
-        <w:t>The ADS shall choose the shortest possible path.</w:t>
-      </w:r>
-    </w:p>
-    <w:p>
-      <w:pPr>
-        <w:pStyle w:val="NormalWeb"/>
-        <w:numPr>
-          <w:ilvl w:val="0"/>
-          <w:numId w:val="1"/>
-        </w:numPr>
-        <w:spacing w:before="0" w:beforeAutospacing="0" w:after="0" w:afterAutospacing="0" w:line="276" w:lineRule="auto"/>
-        <w:rPr>
-          <w:color w:val="000000"/>
-        </w:rPr>
-      </w:pPr>
-      <w:r>
-        <w:rPr>
-          <w:color w:val="000000"/>
-        </w:rPr>
-        <w:t>(WILL BE DERIVED LATER, E.G. FORWARD DRIVING PATH/BACKWARD DRIVING PATH, THROUGH EMPTY PARKING PLACES OR AVOIDING EMPTY PARKING PLACES)</w:t>
-      </w:r>
-    </w:p>
-    <w:p>
-      <w:pPr>
-        <w:pStyle w:val="NormalWeb"/>
-        <w:numPr>
-          <w:ilvl w:val="0"/>
-          <w:numId w:val="1"/>
-        </w:numPr>
-        <w:spacing w:before="0" w:beforeAutospacing="0" w:after="0" w:afterAutospacing="0" w:line="276" w:lineRule="auto"/>
-        <w:rPr>
-          <w:color w:val="000000"/>
-        </w:rPr>
-      </w:pPr>
-      <w:r>
-        <w:rPr>
-          <w:color w:val="000000"/>
-        </w:rPr>
-        <w:t>The ADS shall find a path around the objects present on the map of DC while determining the path.</w:t>
-      </w:r>
-    </w:p>
-    <w:p>
-      <w:pPr>
-        <w:pStyle w:val="NormalWeb"/>
-        <w:numPr>
-          <w:ilvl w:val="0"/>
-          <w:numId w:val="1"/>
-        </w:numPr>
-        <w:spacing w:before="0" w:beforeAutospacing="0" w:after="0" w:afterAutospacing="0" w:line="276" w:lineRule="auto"/>
-        <w:rPr>
-          <w:color w:val="000000"/>
-        </w:rPr>
-      </w:pPr>
-      <w:r>
-        <w:rPr>
-          <w:color w:val="000000"/>
-        </w:rPr>
-        <w:t>The ADS shall ensure that physically impossible positions of the truck and trailer are avoided while determining the path.</w:t>
-      </w:r>
-    </w:p>
-    <w:p>
-      <w:pPr>
-        <w:pStyle w:val="NormalWeb"/>
-        <w:numPr>
-          <w:ilvl w:val="0"/>
-          <w:numId w:val="1"/>
-        </w:numPr>
-        <w:spacing w:before="0" w:beforeAutospacing="0" w:after="0" w:afterAutospacing="0" w:line="276" w:lineRule="auto"/>
-        <w:rPr>
-          <w:color w:val="000000"/>
-        </w:rPr>
-      </w:pPr>
-      <w:r>
-        <w:rPr>
-          <w:color w:val="000000"/>
-        </w:rPr>
-        <w:t xml:space="preserve">The ADS shall take into consideration that the truck </w:t>
-      </w:r>
-      <w:proofErr w:type="gramStart"/>
-      <w:r>
-        <w:rPr>
-          <w:color w:val="000000"/>
-        </w:rPr>
-        <w:t>has to</w:t>
-      </w:r>
-      <w:proofErr w:type="gramEnd"/>
-      <w:r>
-        <w:rPr>
-          <w:color w:val="000000"/>
-        </w:rPr>
-        <w:t xml:space="preserve"> park backwards at a dock while determining the path.</w:t>
-      </w:r>
-    </w:p>
-    <w:p>
-      <w:pPr>
-        <w:pStyle w:val="NormalWeb"/>
-        <w:numPr>
-          <w:ilvl w:val="0"/>
-          <w:numId w:val="1"/>
-        </w:numPr>
-        <w:spacing w:before="0" w:beforeAutospacing="0" w:after="0" w:afterAutospacing="0" w:line="276" w:lineRule="auto"/>
-        <w:rPr>
-          <w:color w:val="000000"/>
-        </w:rPr>
-      </w:pPr>
-      <w:r>
-        <w:rPr>
-          <w:color w:val="000000"/>
-        </w:rPr>
-        <w:t>The ADS shall be able to drive the truck on the final generated path.</w:t>
-      </w:r>
-    </w:p>
-    <w:p>
-      <w:pPr>
-        <w:pStyle w:val="NormalWeb"/>
-        <w:numPr>
-          <w:ilvl w:val="0"/>
-          <w:numId w:val="1"/>
-        </w:numPr>
-        <w:spacing w:before="0" w:beforeAutospacing="0" w:after="0" w:afterAutospacing="0" w:line="276" w:lineRule="auto"/>
-        <w:rPr>
-          <w:color w:val="000000"/>
-        </w:rPr>
-      </w:pPr>
-      <w:r>
-        <w:rPr>
-          <w:color w:val="000000"/>
-        </w:rPr>
-        <w:t>The ADS shall ensure that the truck and the trailer follow the final generated path with a maximum deviation of 0.1 meter during forward driving.</w:t>
-      </w:r>
-    </w:p>
-    <w:p>
-      <w:pPr>
-        <w:pStyle w:val="NormalWeb"/>
-        <w:numPr>
-          <w:ilvl w:val="0"/>
-          <w:numId w:val="1"/>
-        </w:numPr>
-        <w:spacing w:before="0" w:beforeAutospacing="0" w:after="0" w:afterAutospacing="0" w:line="276" w:lineRule="auto"/>
-        <w:rPr>
-          <w:color w:val="000000"/>
-        </w:rPr>
-      </w:pPr>
-      <w:r>
-        <w:rPr>
-          <w:color w:val="000000"/>
-        </w:rPr>
-        <w:t>The ADS shall ensure that the truck and the trailer follow the final generated path with a maximum deviation of 0.1 meter during reverse driving.</w:t>
-      </w:r>
-    </w:p>
-    <w:p>
-      <w:pPr>
-        <w:pStyle w:val="NormalWeb"/>
-        <w:numPr>
-          <w:ilvl w:val="0"/>
-          <w:numId w:val="1"/>
-        </w:numPr>
-        <w:spacing w:before="0" w:beforeAutospacing="0" w:after="0" w:afterAutospacing="0" w:line="276" w:lineRule="auto"/>
-        <w:rPr>
-          <w:color w:val="000000"/>
-        </w:rPr>
-      </w:pPr>
-      <w:r>
-        <w:rPr>
-          <w:color w:val="000000"/>
-        </w:rPr>
-        <w:t>The ADS shall ensure that the trailer is parked orthogonal to the docking door (angle of 90 degrees) during docking.</w:t>
-      </w:r>
-    </w:p>
-    <w:p>
-      <w:pPr>
-        <w:pStyle w:val="NormalWeb"/>
-        <w:numPr>
-          <w:ilvl w:val="0"/>
-          <w:numId w:val="1"/>
-        </w:numPr>
-        <w:spacing w:before="0" w:beforeAutospacing="0" w:after="0" w:afterAutospacing="0" w:line="276" w:lineRule="auto"/>
-        <w:rPr>
-          <w:color w:val="000000"/>
-        </w:rPr>
-      </w:pPr>
-      <w:r>
-        <w:rPr>
-          <w:color w:val="000000"/>
-        </w:rPr>
-        <w:t>The ADS shall ensure that the trailer is docked with a maximum deviation of 2 degree</w:t>
-      </w:r>
-    </w:p>
-    <w:p>
-      <w:pPr>
-        <w:pStyle w:val="NormalWeb"/>
-        <w:numPr>
-          <w:ilvl w:val="0"/>
-          <w:numId w:val="1"/>
-        </w:numPr>
-        <w:spacing w:before="0" w:beforeAutospacing="0" w:after="0" w:afterAutospacing="0" w:line="276" w:lineRule="auto"/>
-        <w:rPr>
-          <w:color w:val="000000"/>
-        </w:rPr>
-      </w:pPr>
-      <w:r>
-        <w:rPr>
-          <w:color w:val="000000"/>
-        </w:rPr>
-        <w:t>The ADS should ensure that the maximum steering angle does not exceed the physical capabilities of the truck’s steering ADS.</w:t>
-      </w:r>
-    </w:p>
-    <w:p>
-      <w:pPr>
         <w:spacing w:after="0"/>
-        <w:rPr>
+        <w:ind w:left="720" w:hanging="360"/>
+        <w:rPr>
+          <w:rFonts w:cstheme="minorHAnsi"/>
           <w:sz w:val="24"/>
           <w:szCs w:val="24"/>
         </w:rPr>
       </w:pPr>
+    </w:p>
+    <w:p>
+      <w:pPr>
+        <w:pStyle w:val="NormalWeb"/>
+        <w:numPr>
+          <w:ilvl w:val="0"/>
+          <w:numId w:val="3"/>
+        </w:numPr>
+        <w:spacing w:before="0" w:beforeAutospacing="0" w:after="0" w:afterAutospacing="0"/>
+        <w:rPr>
+          <w:rStyle w:val="normaltextrun"/>
+          <w:rFonts w:asciiTheme="minorHAnsi" w:hAnsiTheme="minorHAnsi" w:cstheme="minorHAnsi"/>
+          <w:color w:val="000000"/>
+        </w:rPr>
+      </w:pPr>
+      <w:r>
+        <w:rPr>
+          <w:rStyle w:val="normaltextrun"/>
+          <w:rFonts w:asciiTheme="minorHAnsi" w:hAnsiTheme="minorHAnsi" w:cstheme="minorHAnsi"/>
+          <w:color w:val="000000"/>
+          <w:shd w:val="clear" w:color="auto" w:fill="FFFFFF"/>
+        </w:rPr>
+        <w:t>WHITHIN THE DC, THE ADS SHALL FACILITATE COMMUNICATION BETWEEN THE TRUCK AND THE DC INFRASTRUCTURE. (V2I</w:t>
+      </w:r>
+      <w:r>
+        <w:rPr>
+          <w:rStyle w:val="normaltextrun"/>
+          <w:rFonts w:asciiTheme="minorHAnsi" w:hAnsiTheme="minorHAnsi" w:cstheme="minorHAnsi"/>
+          <w:color w:val="000000"/>
+          <w:shd w:val="clear" w:color="auto" w:fill="FFFFFF"/>
+        </w:rPr>
+        <w:t>)</w:t>
+      </w:r>
+    </w:p>
+    <w:p>
+      <w:pPr>
+        <w:pStyle w:val="NormalWeb"/>
+        <w:numPr>
+          <w:ilvl w:val="0"/>
+          <w:numId w:val="3"/>
+        </w:numPr>
+        <w:spacing w:before="0" w:beforeAutospacing="0" w:after="0" w:afterAutospacing="0"/>
+        <w:rPr>
+          <w:rStyle w:val="normaltextrun"/>
+          <w:rFonts w:asciiTheme="minorHAnsi" w:hAnsiTheme="minorHAnsi" w:cstheme="minorHAnsi"/>
+          <w:color w:val="000000"/>
+        </w:rPr>
+      </w:pPr>
+      <w:r>
+        <w:rPr>
+          <w:rStyle w:val="normaltextrun"/>
+          <w:rFonts w:asciiTheme="minorHAnsi" w:hAnsiTheme="minorHAnsi" w:cstheme="minorHAnsi"/>
+          <w:color w:val="000000"/>
+          <w:shd w:val="clear" w:color="auto" w:fill="FFFFFF"/>
+        </w:rPr>
+        <w:t>WHILE DRIVING ON THE DC, THE TRUCK SHOULD BE ABLE TO SEND SIGNALS TO AND RECEIVE SIGNALS FROM OTHER TRUCKS PRESENT WITHIN THE DC (V2V)</w:t>
+      </w:r>
+      <w:r>
+        <w:rPr>
+          <w:rStyle w:val="normaltextrun"/>
+          <w:rFonts w:asciiTheme="minorHAnsi" w:hAnsiTheme="minorHAnsi" w:cstheme="minorHAnsi"/>
+          <w:color w:val="000000"/>
+          <w:shd w:val="clear" w:color="auto" w:fill="FFFFFF"/>
+        </w:rPr>
+        <w:t>.</w:t>
+      </w:r>
+    </w:p>
+    <w:p>
+      <w:pPr>
+        <w:pStyle w:val="NormalWeb"/>
+        <w:spacing w:before="0" w:beforeAutospacing="0" w:after="0" w:afterAutospacing="0"/>
+        <w:rPr>
+          <w:rStyle w:val="normaltextrun"/>
+          <w:rFonts w:asciiTheme="minorHAnsi" w:hAnsiTheme="minorHAnsi" w:cstheme="minorHAnsi"/>
+          <w:color w:val="000000"/>
+        </w:rPr>
+      </w:pPr>
+    </w:p>
+    <w:p>
+      <w:pPr>
+        <w:pStyle w:val="NormalWeb"/>
+        <w:numPr>
+          <w:ilvl w:val="0"/>
+          <w:numId w:val="3"/>
+        </w:numPr>
+        <w:spacing w:before="0" w:beforeAutospacing="0" w:after="0" w:afterAutospacing="0"/>
+        <w:rPr>
+          <w:rFonts w:asciiTheme="minorHAnsi" w:hAnsiTheme="minorHAnsi" w:cstheme="minorHAnsi"/>
+          <w:color w:val="000000"/>
+        </w:rPr>
+      </w:pPr>
+      <w:r>
+        <w:rPr>
+          <w:rStyle w:val="normaltextrun"/>
+          <w:rFonts w:asciiTheme="minorHAnsi" w:hAnsiTheme="minorHAnsi" w:cstheme="minorHAnsi"/>
+          <w:color w:val="000000"/>
+          <w:shd w:val="clear" w:color="auto" w:fill="FFFFFF"/>
+        </w:rPr>
+        <w:t>THE SYSTEM SHALL PROVIDE A GUI TO THE USER.</w:t>
+      </w:r>
       <w:bookmarkStart w:id="0" w:name="_GoBack"/>
       <w:bookmarkEnd w:id="0"/>
+    </w:p>
+    <w:p>
+      <w:pPr>
+        <w:pStyle w:val="NormalWeb"/>
+        <w:spacing w:before="0" w:beforeAutospacing="0" w:after="0" w:afterAutospacing="0"/>
+        <w:rPr>
+          <w:rFonts w:asciiTheme="minorHAnsi" w:hAnsiTheme="minorHAnsi" w:cstheme="minorHAnsi"/>
+          <w:color w:val="000000"/>
+        </w:rPr>
+      </w:pPr>
+    </w:p>
+    <w:p>
+      <w:pPr>
+        <w:pStyle w:val="NormalWeb"/>
+        <w:spacing w:before="0" w:beforeAutospacing="0" w:after="0" w:afterAutospacing="0"/>
+        <w:rPr>
+          <w:rFonts w:asciiTheme="minorHAnsi" w:hAnsiTheme="minorHAnsi" w:cstheme="minorHAnsi"/>
+          <w:color w:val="000000"/>
+        </w:rPr>
+      </w:pPr>
+    </w:p>
+    <w:p>
+      <w:pPr>
+        <w:pStyle w:val="NormalWeb"/>
+        <w:numPr>
+          <w:ilvl w:val="0"/>
+          <w:numId w:val="3"/>
+        </w:numPr>
+        <w:spacing w:before="0" w:beforeAutospacing="0" w:after="0" w:afterAutospacing="0"/>
+        <w:rPr>
+          <w:rFonts w:asciiTheme="minorHAnsi" w:hAnsiTheme="minorHAnsi" w:cstheme="minorHAnsi"/>
+          <w:color w:val="000000"/>
+        </w:rPr>
+      </w:pPr>
+      <w:r>
+        <w:rPr>
+          <w:rFonts w:asciiTheme="minorHAnsi" w:hAnsiTheme="minorHAnsi" w:cstheme="minorHAnsi"/>
+          <w:color w:val="000000"/>
+        </w:rPr>
+        <w:t>THE ADS SHALL BE ABLE TO DRIVE A TRUCK AUTONOMOUSLY BETWEEN TWO SPECIFIED LOCATIONS ON THE DC.</w:t>
+      </w:r>
+    </w:p>
+    <w:p>
+      <w:pPr>
+        <w:pStyle w:val="NormalWeb"/>
+        <w:numPr>
+          <w:ilvl w:val="0"/>
+          <w:numId w:val="4"/>
+        </w:numPr>
+        <w:spacing w:before="0" w:beforeAutospacing="0" w:after="0" w:afterAutospacing="0" w:line="276" w:lineRule="auto"/>
+        <w:rPr>
+          <w:rFonts w:asciiTheme="minorHAnsi" w:hAnsiTheme="minorHAnsi" w:cstheme="minorHAnsi"/>
+          <w:color w:val="000000"/>
+        </w:rPr>
+      </w:pPr>
+      <w:r>
+        <w:rPr>
+          <w:rFonts w:asciiTheme="minorHAnsi" w:hAnsiTheme="minorHAnsi" w:cstheme="minorHAnsi"/>
+          <w:color w:val="000000"/>
+        </w:rPr>
+        <w:t>The ADS shall avoid collision of the truck with other objects.</w:t>
+      </w:r>
+    </w:p>
+    <w:p>
+      <w:pPr>
+        <w:pStyle w:val="NormalWeb"/>
+        <w:numPr>
+          <w:ilvl w:val="0"/>
+          <w:numId w:val="4"/>
+        </w:numPr>
+        <w:spacing w:before="0" w:beforeAutospacing="0" w:after="0" w:afterAutospacing="0" w:line="276" w:lineRule="auto"/>
+        <w:rPr>
+          <w:rFonts w:asciiTheme="minorHAnsi" w:hAnsiTheme="minorHAnsi" w:cstheme="minorHAnsi"/>
+          <w:color w:val="000000"/>
+        </w:rPr>
+      </w:pPr>
+      <w:r>
+        <w:rPr>
+          <w:rFonts w:asciiTheme="minorHAnsi" w:hAnsiTheme="minorHAnsi" w:cstheme="minorHAnsi"/>
+          <w:color w:val="000000"/>
+        </w:rPr>
+        <w:t>The ADS shall not change the dynamics of the provided truck model.</w:t>
+      </w:r>
+    </w:p>
+    <w:p>
+      <w:pPr>
+        <w:pStyle w:val="NormalWeb"/>
+        <w:numPr>
+          <w:ilvl w:val="0"/>
+          <w:numId w:val="4"/>
+        </w:numPr>
+        <w:spacing w:before="0" w:beforeAutospacing="0" w:after="0" w:afterAutospacing="0" w:line="276" w:lineRule="auto"/>
+        <w:rPr>
+          <w:rFonts w:asciiTheme="minorHAnsi" w:hAnsiTheme="minorHAnsi" w:cstheme="minorHAnsi"/>
+          <w:color w:val="000000"/>
+        </w:rPr>
+      </w:pPr>
+      <w:r>
+        <w:rPr>
+          <w:rFonts w:asciiTheme="minorHAnsi" w:hAnsiTheme="minorHAnsi" w:cstheme="minorHAnsi"/>
+          <w:color w:val="000000"/>
+        </w:rPr>
+        <w:t>The ADS shall maintain the existing manual driving ability of the truck.</w:t>
+      </w:r>
+    </w:p>
+    <w:p>
+      <w:pPr>
+        <w:pStyle w:val="NormalWeb"/>
+        <w:numPr>
+          <w:ilvl w:val="0"/>
+          <w:numId w:val="4"/>
+        </w:numPr>
+        <w:spacing w:before="0" w:beforeAutospacing="0" w:after="0" w:afterAutospacing="0" w:line="276" w:lineRule="auto"/>
+        <w:rPr>
+          <w:rFonts w:asciiTheme="minorHAnsi" w:hAnsiTheme="minorHAnsi" w:cstheme="minorHAnsi"/>
+          <w:color w:val="000000"/>
+        </w:rPr>
+      </w:pPr>
+      <w:r>
+        <w:rPr>
+          <w:rFonts w:asciiTheme="minorHAnsi" w:hAnsiTheme="minorHAnsi" w:cstheme="minorHAnsi"/>
+          <w:color w:val="000000"/>
+        </w:rPr>
+        <w:t>The ADS should switch from manual driving mode to autonomous driving mode of truck within 10 seconds when the ADS receive the designated signal from the driver.</w:t>
+      </w:r>
+    </w:p>
+    <w:p>
+      <w:pPr>
+        <w:pStyle w:val="NormalWeb"/>
+        <w:numPr>
+          <w:ilvl w:val="0"/>
+          <w:numId w:val="4"/>
+        </w:numPr>
+        <w:spacing w:before="0" w:beforeAutospacing="0" w:after="0" w:afterAutospacing="0" w:line="276" w:lineRule="auto"/>
+        <w:rPr>
+          <w:rFonts w:asciiTheme="minorHAnsi" w:hAnsiTheme="minorHAnsi" w:cstheme="minorHAnsi"/>
+          <w:color w:val="000000"/>
+        </w:rPr>
+      </w:pPr>
+      <w:r>
+        <w:rPr>
+          <w:rFonts w:asciiTheme="minorHAnsi" w:hAnsiTheme="minorHAnsi" w:cstheme="minorHAnsi"/>
+          <w:color w:val="000000"/>
+        </w:rPr>
+        <w:t>The ADS shall switch from autonomous driving mode to manual driving mode of truck within 10 seconds after parking at the designated parking place.</w:t>
+      </w:r>
+    </w:p>
+    <w:p>
+      <w:pPr>
+        <w:pStyle w:val="NormalWeb"/>
+        <w:numPr>
+          <w:ilvl w:val="0"/>
+          <w:numId w:val="4"/>
+        </w:numPr>
+        <w:spacing w:before="0" w:beforeAutospacing="0" w:after="0" w:afterAutospacing="0" w:line="276" w:lineRule="auto"/>
+        <w:rPr>
+          <w:rFonts w:asciiTheme="minorHAnsi" w:hAnsiTheme="minorHAnsi" w:cstheme="minorHAnsi"/>
+          <w:color w:val="000000"/>
+        </w:rPr>
+      </w:pPr>
+      <w:r>
+        <w:rPr>
+          <w:rFonts w:asciiTheme="minorHAnsi" w:hAnsiTheme="minorHAnsi" w:cstheme="minorHAnsi"/>
+          <w:color w:val="000000"/>
+        </w:rPr>
+        <w:t>The ADS should show the driver the current driving mode.</w:t>
+      </w:r>
+    </w:p>
+    <w:p>
+      <w:pPr>
+        <w:pStyle w:val="NormalWeb"/>
+        <w:numPr>
+          <w:ilvl w:val="0"/>
+          <w:numId w:val="4"/>
+        </w:numPr>
+        <w:spacing w:before="0" w:beforeAutospacing="0" w:after="0" w:afterAutospacing="0" w:line="276" w:lineRule="auto"/>
+        <w:rPr>
+          <w:rFonts w:asciiTheme="minorHAnsi" w:hAnsiTheme="minorHAnsi" w:cstheme="minorHAnsi"/>
+          <w:color w:val="000000"/>
+        </w:rPr>
+      </w:pPr>
+      <w:r>
+        <w:rPr>
+          <w:rFonts w:asciiTheme="minorHAnsi" w:hAnsiTheme="minorHAnsi" w:cstheme="minorHAnsi"/>
+          <w:color w:val="000000"/>
+        </w:rPr>
+        <w:t xml:space="preserve">ADS shall receive the coordinates of objects within the map of the DC from the </w:t>
+      </w:r>
+      <w:proofErr w:type="spellStart"/>
+      <w:r>
+        <w:rPr>
+          <w:rFonts w:asciiTheme="minorHAnsi" w:hAnsiTheme="minorHAnsi" w:cstheme="minorHAnsi"/>
+          <w:color w:val="000000"/>
+        </w:rPr>
+        <w:t>Localisation</w:t>
+      </w:r>
+      <w:proofErr w:type="spellEnd"/>
+      <w:r>
+        <w:rPr>
+          <w:rFonts w:asciiTheme="minorHAnsi" w:hAnsiTheme="minorHAnsi" w:cstheme="minorHAnsi"/>
+          <w:color w:val="000000"/>
+        </w:rPr>
+        <w:t xml:space="preserve"> system.</w:t>
+      </w:r>
+    </w:p>
+    <w:p>
+      <w:pPr>
+        <w:pStyle w:val="NormalWeb"/>
+        <w:numPr>
+          <w:ilvl w:val="0"/>
+          <w:numId w:val="4"/>
+        </w:numPr>
+        <w:spacing w:before="0" w:beforeAutospacing="0" w:after="0" w:afterAutospacing="0" w:line="276" w:lineRule="auto"/>
+        <w:rPr>
+          <w:rFonts w:asciiTheme="minorHAnsi" w:hAnsiTheme="minorHAnsi" w:cstheme="minorHAnsi"/>
+          <w:color w:val="000000"/>
+        </w:rPr>
+      </w:pPr>
+      <w:r>
+        <w:rPr>
+          <w:rFonts w:asciiTheme="minorHAnsi" w:hAnsiTheme="minorHAnsi" w:cstheme="minorHAnsi"/>
+          <w:color w:val="000000"/>
+        </w:rPr>
+        <w:t>The ADS shall receive the desired destination from the DC operator.</w:t>
+      </w:r>
+    </w:p>
+    <w:p>
+      <w:pPr>
+        <w:pStyle w:val="NormalWeb"/>
+        <w:numPr>
+          <w:ilvl w:val="0"/>
+          <w:numId w:val="4"/>
+        </w:numPr>
+        <w:spacing w:before="0" w:beforeAutospacing="0" w:after="0" w:afterAutospacing="0" w:line="276" w:lineRule="auto"/>
+        <w:rPr>
+          <w:rFonts w:asciiTheme="minorHAnsi" w:hAnsiTheme="minorHAnsi" w:cstheme="minorHAnsi"/>
+          <w:color w:val="000000"/>
+        </w:rPr>
+      </w:pPr>
+      <w:r>
+        <w:rPr>
+          <w:rFonts w:asciiTheme="minorHAnsi" w:hAnsiTheme="minorHAnsi" w:cstheme="minorHAnsi"/>
+          <w:color w:val="000000"/>
+        </w:rPr>
+        <w:t>The ADS shall find the shortest possible path between the truck and the desired destination based on the object coordinates.</w:t>
+      </w:r>
+    </w:p>
+    <w:p>
+      <w:pPr>
+        <w:pStyle w:val="NormalWeb"/>
+        <w:numPr>
+          <w:ilvl w:val="0"/>
+          <w:numId w:val="4"/>
+        </w:numPr>
+        <w:spacing w:before="0" w:beforeAutospacing="0" w:after="0" w:afterAutospacing="0" w:line="276" w:lineRule="auto"/>
+        <w:rPr>
+          <w:rFonts w:asciiTheme="minorHAnsi" w:hAnsiTheme="minorHAnsi" w:cstheme="minorHAnsi"/>
+          <w:color w:val="000000"/>
+        </w:rPr>
+      </w:pPr>
+      <w:r>
+        <w:rPr>
+          <w:rFonts w:asciiTheme="minorHAnsi" w:hAnsiTheme="minorHAnsi" w:cstheme="minorHAnsi"/>
+          <w:color w:val="000000"/>
+        </w:rPr>
+        <w:t>The ADS shall choose the shortest possible path.</w:t>
+      </w:r>
+    </w:p>
+    <w:p>
+      <w:pPr>
+        <w:pStyle w:val="NormalWeb"/>
+        <w:numPr>
+          <w:ilvl w:val="0"/>
+          <w:numId w:val="4"/>
+        </w:numPr>
+        <w:spacing w:before="0" w:beforeAutospacing="0" w:after="0" w:afterAutospacing="0" w:line="276" w:lineRule="auto"/>
+        <w:rPr>
+          <w:rFonts w:asciiTheme="minorHAnsi" w:hAnsiTheme="minorHAnsi" w:cstheme="minorHAnsi"/>
+          <w:color w:val="000000"/>
+        </w:rPr>
+      </w:pPr>
+      <w:r>
+        <w:rPr>
+          <w:rFonts w:asciiTheme="minorHAnsi" w:hAnsiTheme="minorHAnsi" w:cstheme="minorHAnsi"/>
+          <w:color w:val="000000"/>
+        </w:rPr>
+        <w:t>(WILL BE DERIVED LATER, E.G. FORWARD DRIVING PATH/BACKWARD DRIVING PATH, THROUGH EMPTY PARKING PLACES OR AVOIDING EMPTY PARKING PLACES)</w:t>
+      </w:r>
+    </w:p>
+    <w:p>
+      <w:pPr>
+        <w:pStyle w:val="NormalWeb"/>
+        <w:numPr>
+          <w:ilvl w:val="0"/>
+          <w:numId w:val="4"/>
+        </w:numPr>
+        <w:spacing w:before="0" w:beforeAutospacing="0" w:after="0" w:afterAutospacing="0" w:line="276" w:lineRule="auto"/>
+        <w:rPr>
+          <w:rFonts w:asciiTheme="minorHAnsi" w:hAnsiTheme="minorHAnsi" w:cstheme="minorHAnsi"/>
+          <w:color w:val="000000"/>
+        </w:rPr>
+      </w:pPr>
+      <w:r>
+        <w:rPr>
+          <w:rFonts w:asciiTheme="minorHAnsi" w:hAnsiTheme="minorHAnsi" w:cstheme="minorHAnsi"/>
+          <w:color w:val="000000"/>
+        </w:rPr>
+        <w:t>The ADS shall find a path around the objects present on the map of DC while determining the path.</w:t>
+      </w:r>
+    </w:p>
+    <w:p>
+      <w:pPr>
+        <w:pStyle w:val="NormalWeb"/>
+        <w:numPr>
+          <w:ilvl w:val="0"/>
+          <w:numId w:val="4"/>
+        </w:numPr>
+        <w:spacing w:before="0" w:beforeAutospacing="0" w:after="0" w:afterAutospacing="0" w:line="276" w:lineRule="auto"/>
+        <w:rPr>
+          <w:rFonts w:asciiTheme="minorHAnsi" w:hAnsiTheme="minorHAnsi" w:cstheme="minorHAnsi"/>
+          <w:color w:val="000000"/>
+        </w:rPr>
+      </w:pPr>
+      <w:r>
+        <w:rPr>
+          <w:rFonts w:asciiTheme="minorHAnsi" w:hAnsiTheme="minorHAnsi" w:cstheme="minorHAnsi"/>
+          <w:color w:val="000000"/>
+        </w:rPr>
+        <w:t>The ADS shall ensure that physically impossible positions of the truck and trailer are avoided while determining the path.</w:t>
+      </w:r>
+    </w:p>
+    <w:p>
+      <w:pPr>
+        <w:pStyle w:val="NormalWeb"/>
+        <w:numPr>
+          <w:ilvl w:val="0"/>
+          <w:numId w:val="4"/>
+        </w:numPr>
+        <w:spacing w:before="0" w:beforeAutospacing="0" w:after="0" w:afterAutospacing="0" w:line="276" w:lineRule="auto"/>
+        <w:rPr>
+          <w:rFonts w:asciiTheme="minorHAnsi" w:hAnsiTheme="minorHAnsi" w:cstheme="minorHAnsi"/>
+          <w:color w:val="000000"/>
+        </w:rPr>
+      </w:pPr>
+      <w:r>
+        <w:rPr>
+          <w:rFonts w:asciiTheme="minorHAnsi" w:hAnsiTheme="minorHAnsi" w:cstheme="minorHAnsi"/>
+          <w:color w:val="000000"/>
+        </w:rPr>
+        <w:t xml:space="preserve">The ADS shall take into consideration that the truck </w:t>
+      </w:r>
+      <w:proofErr w:type="gramStart"/>
+      <w:r>
+        <w:rPr>
+          <w:rFonts w:asciiTheme="minorHAnsi" w:hAnsiTheme="minorHAnsi" w:cstheme="minorHAnsi"/>
+          <w:color w:val="000000"/>
+        </w:rPr>
+        <w:t>has to</w:t>
+      </w:r>
+      <w:proofErr w:type="gramEnd"/>
+      <w:r>
+        <w:rPr>
+          <w:rFonts w:asciiTheme="minorHAnsi" w:hAnsiTheme="minorHAnsi" w:cstheme="minorHAnsi"/>
+          <w:color w:val="000000"/>
+        </w:rPr>
+        <w:t xml:space="preserve"> park backwards at a dock while determining the path.</w:t>
+      </w:r>
+    </w:p>
+    <w:p>
+      <w:pPr>
+        <w:pStyle w:val="NormalWeb"/>
+        <w:numPr>
+          <w:ilvl w:val="0"/>
+          <w:numId w:val="4"/>
+        </w:numPr>
+        <w:spacing w:before="0" w:beforeAutospacing="0" w:after="0" w:afterAutospacing="0" w:line="276" w:lineRule="auto"/>
+        <w:rPr>
+          <w:rFonts w:asciiTheme="minorHAnsi" w:hAnsiTheme="minorHAnsi" w:cstheme="minorHAnsi"/>
+          <w:color w:val="000000"/>
+        </w:rPr>
+      </w:pPr>
+      <w:r>
+        <w:rPr>
+          <w:rFonts w:asciiTheme="minorHAnsi" w:hAnsiTheme="minorHAnsi" w:cstheme="minorHAnsi"/>
+          <w:color w:val="000000"/>
+        </w:rPr>
+        <w:t>The ADS shall be able to drive the truck on the final generated path.</w:t>
+      </w:r>
+    </w:p>
+    <w:p>
+      <w:pPr>
+        <w:pStyle w:val="NormalWeb"/>
+        <w:numPr>
+          <w:ilvl w:val="0"/>
+          <w:numId w:val="4"/>
+        </w:numPr>
+        <w:spacing w:before="0" w:beforeAutospacing="0" w:after="0" w:afterAutospacing="0" w:line="276" w:lineRule="auto"/>
+        <w:rPr>
+          <w:rFonts w:asciiTheme="minorHAnsi" w:hAnsiTheme="minorHAnsi" w:cstheme="minorHAnsi"/>
+          <w:color w:val="000000"/>
+        </w:rPr>
+      </w:pPr>
+      <w:r>
+        <w:rPr>
+          <w:rFonts w:asciiTheme="minorHAnsi" w:hAnsiTheme="minorHAnsi" w:cstheme="minorHAnsi"/>
+          <w:color w:val="000000"/>
+        </w:rPr>
+        <w:t>The ADS shall ensure that the truck and the trailer follow the final generated path with a maximum deviation of 0.1 meter during forward driving.</w:t>
+      </w:r>
+    </w:p>
+    <w:p>
+      <w:pPr>
+        <w:pStyle w:val="NormalWeb"/>
+        <w:numPr>
+          <w:ilvl w:val="0"/>
+          <w:numId w:val="4"/>
+        </w:numPr>
+        <w:spacing w:before="0" w:beforeAutospacing="0" w:after="0" w:afterAutospacing="0" w:line="276" w:lineRule="auto"/>
+        <w:rPr>
+          <w:rFonts w:asciiTheme="minorHAnsi" w:hAnsiTheme="minorHAnsi" w:cstheme="minorHAnsi"/>
+          <w:color w:val="000000"/>
+        </w:rPr>
+      </w:pPr>
+      <w:r>
+        <w:rPr>
+          <w:rFonts w:asciiTheme="minorHAnsi" w:hAnsiTheme="minorHAnsi" w:cstheme="minorHAnsi"/>
+          <w:color w:val="000000"/>
+        </w:rPr>
+        <w:t>The ADS shall ensure that the truck and the trailer follow the final generated path with a maximum deviation of 0.1 meter during reverse driving.</w:t>
+      </w:r>
+    </w:p>
+    <w:p>
+      <w:pPr>
+        <w:pStyle w:val="NormalWeb"/>
+        <w:numPr>
+          <w:ilvl w:val="0"/>
+          <w:numId w:val="4"/>
+        </w:numPr>
+        <w:spacing w:before="0" w:beforeAutospacing="0" w:after="0" w:afterAutospacing="0" w:line="276" w:lineRule="auto"/>
+        <w:rPr>
+          <w:rFonts w:asciiTheme="minorHAnsi" w:hAnsiTheme="minorHAnsi" w:cstheme="minorHAnsi"/>
+          <w:color w:val="000000"/>
+        </w:rPr>
+      </w:pPr>
+      <w:r>
+        <w:rPr>
+          <w:rFonts w:asciiTheme="minorHAnsi" w:hAnsiTheme="minorHAnsi" w:cstheme="minorHAnsi"/>
+          <w:color w:val="000000"/>
+        </w:rPr>
+        <w:t>The ADS shall ensure that the trailer is parked orthogonal to the docking door (angle of 90 degrees) during docking.</w:t>
+      </w:r>
+    </w:p>
+    <w:p>
+      <w:pPr>
+        <w:pStyle w:val="NormalWeb"/>
+        <w:numPr>
+          <w:ilvl w:val="0"/>
+          <w:numId w:val="4"/>
+        </w:numPr>
+        <w:spacing w:before="0" w:beforeAutospacing="0" w:after="0" w:afterAutospacing="0" w:line="276" w:lineRule="auto"/>
+        <w:rPr>
+          <w:rFonts w:asciiTheme="minorHAnsi" w:hAnsiTheme="minorHAnsi" w:cstheme="minorHAnsi"/>
+          <w:color w:val="000000"/>
+        </w:rPr>
+      </w:pPr>
+      <w:r>
+        <w:rPr>
+          <w:rFonts w:asciiTheme="minorHAnsi" w:hAnsiTheme="minorHAnsi" w:cstheme="minorHAnsi"/>
+          <w:color w:val="000000"/>
+        </w:rPr>
+        <w:lastRenderedPageBreak/>
+        <w:t>The ADS shall ensure that the trailer is docked with a maximum deviation of 2 degree</w:t>
+      </w:r>
+    </w:p>
+    <w:p>
+      <w:pPr>
+        <w:pStyle w:val="NormalWeb"/>
+        <w:numPr>
+          <w:ilvl w:val="0"/>
+          <w:numId w:val="4"/>
+        </w:numPr>
+        <w:spacing w:before="0" w:beforeAutospacing="0" w:after="0" w:afterAutospacing="0" w:line="276" w:lineRule="auto"/>
+        <w:rPr>
+          <w:rFonts w:asciiTheme="minorHAnsi" w:hAnsiTheme="minorHAnsi" w:cstheme="minorHAnsi"/>
+          <w:color w:val="000000"/>
+        </w:rPr>
+      </w:pPr>
+      <w:r>
+        <w:rPr>
+          <w:rFonts w:asciiTheme="minorHAnsi" w:hAnsiTheme="minorHAnsi" w:cstheme="minorHAnsi"/>
+          <w:color w:val="000000"/>
+        </w:rPr>
+        <w:t>The ADS should ensure that the maximum steering angle does not exceed the physical capabilities of the truck’s steering ADS.</w:t>
+      </w:r>
+    </w:p>
+    <w:p>
+      <w:pPr>
+        <w:pStyle w:val="NormalWeb"/>
+        <w:spacing w:before="0" w:beforeAutospacing="0" w:after="0" w:afterAutospacing="0" w:line="276" w:lineRule="auto"/>
+        <w:ind w:left="1080"/>
+        <w:rPr>
+          <w:rFonts w:asciiTheme="minorHAnsi" w:hAnsiTheme="minorHAnsi" w:cstheme="minorHAnsi"/>
+          <w:color w:val="000000"/>
+        </w:rPr>
+      </w:pPr>
+    </w:p>
+    <w:p>
+      <w:pPr>
+        <w:pStyle w:val="NormalWeb"/>
+        <w:numPr>
+          <w:ilvl w:val="0"/>
+          <w:numId w:val="3"/>
+        </w:numPr>
+        <w:spacing w:before="0" w:beforeAutospacing="0" w:after="0" w:afterAutospacing="0" w:line="276" w:lineRule="auto"/>
+        <w:rPr>
+          <w:rStyle w:val="normaltextrun"/>
+          <w:rFonts w:asciiTheme="minorHAnsi" w:hAnsiTheme="minorHAnsi" w:cstheme="minorHAnsi"/>
+          <w:color w:val="000000"/>
+        </w:rPr>
+      </w:pPr>
+      <w:r>
+        <w:rPr>
+          <w:rStyle w:val="normaltextrun"/>
+          <w:rFonts w:asciiTheme="minorHAnsi" w:hAnsiTheme="minorHAnsi" w:cstheme="minorHAnsi"/>
+          <w:color w:val="000000"/>
+          <w:shd w:val="clear" w:color="auto" w:fill="FFFFFF"/>
+        </w:rPr>
+        <w:t>THE SYSTEM(ADS) SHALL BE ABLE TO OBTAIN POWER FROM POWERTRAIN TO DRIVE THE TRUCK IN DC.</w:t>
+      </w:r>
+    </w:p>
+    <w:p>
+      <w:pPr>
+        <w:pStyle w:val="NormalWeb"/>
+        <w:numPr>
+          <w:ilvl w:val="0"/>
+          <w:numId w:val="3"/>
+        </w:numPr>
+        <w:spacing w:before="0" w:beforeAutospacing="0" w:after="0" w:afterAutospacing="0" w:line="276" w:lineRule="auto"/>
+        <w:rPr>
+          <w:rStyle w:val="normaltextrun"/>
+          <w:rFonts w:asciiTheme="minorHAnsi" w:hAnsiTheme="minorHAnsi" w:cstheme="minorHAnsi"/>
+          <w:color w:val="000000"/>
+        </w:rPr>
+      </w:pPr>
+      <w:r>
+        <w:rPr>
+          <w:rStyle w:val="normaltextrun"/>
+          <w:rFonts w:asciiTheme="minorHAnsi" w:hAnsiTheme="minorHAnsi" w:cstheme="minorHAnsi"/>
+          <w:color w:val="000000"/>
+          <w:bdr w:val="none" w:sz="0" w:space="0" w:color="auto" w:frame="1"/>
+        </w:rPr>
+        <w:t>The system should provide automatic charging capability for the trucks.</w:t>
+      </w:r>
+    </w:p>
+    <w:p>
+      <w:pPr>
+        <w:pStyle w:val="NormalWeb"/>
+        <w:numPr>
+          <w:ilvl w:val="0"/>
+          <w:numId w:val="3"/>
+        </w:numPr>
+        <w:spacing w:before="0" w:beforeAutospacing="0" w:after="0" w:afterAutospacing="0" w:line="276" w:lineRule="auto"/>
+        <w:rPr>
+          <w:rStyle w:val="normaltextrun"/>
+          <w:rFonts w:asciiTheme="minorHAnsi" w:hAnsiTheme="minorHAnsi" w:cstheme="minorHAnsi"/>
+          <w:color w:val="000000"/>
+        </w:rPr>
+      </w:pPr>
+      <w:r>
+        <w:rPr>
+          <w:rStyle w:val="normaltextrun"/>
+          <w:rFonts w:asciiTheme="minorHAnsi" w:hAnsiTheme="minorHAnsi" w:cstheme="minorHAnsi"/>
+          <w:color w:val="000000"/>
+          <w:shd w:val="clear" w:color="auto" w:fill="FFFFFF"/>
+        </w:rPr>
+        <w:t>THE ADS SHALL BE OPERABLE ONLY IN THE DIGITAL TWIN ENVIRONMENT. (Non-functional) </w:t>
+      </w:r>
+    </w:p>
+    <w:p>
+      <w:pPr>
+        <w:pStyle w:val="NormalWeb"/>
+        <w:numPr>
+          <w:ilvl w:val="0"/>
+          <w:numId w:val="3"/>
+        </w:numPr>
+        <w:spacing w:before="0" w:beforeAutospacing="0" w:after="0" w:afterAutospacing="0" w:line="276" w:lineRule="auto"/>
+        <w:rPr>
+          <w:rStyle w:val="normaltextrun"/>
+          <w:rFonts w:asciiTheme="minorHAnsi" w:hAnsiTheme="minorHAnsi" w:cstheme="minorHAnsi"/>
+          <w:color w:val="000000"/>
+        </w:rPr>
+      </w:pPr>
+      <w:r>
+        <w:rPr>
+          <w:rStyle w:val="normaltextrun"/>
+          <w:rFonts w:asciiTheme="minorHAnsi" w:hAnsiTheme="minorHAnsi" w:cstheme="minorHAnsi"/>
+          <w:color w:val="000000"/>
+          <w:shd w:val="clear" w:color="auto" w:fill="FFFFFF"/>
+        </w:rPr>
+        <w:t>THE ADS SHALL ADHERE TO THE AUTOMOTIVE SAFETY STANDARDS (ISO 26262). (Non-functional)</w:t>
+      </w:r>
+    </w:p>
+    <w:p>
+      <w:pPr>
+        <w:pStyle w:val="NormalWeb"/>
+        <w:spacing w:before="0" w:beforeAutospacing="0" w:after="0" w:afterAutospacing="0" w:line="276" w:lineRule="auto"/>
+        <w:rPr>
+          <w:rFonts w:asciiTheme="minorHAnsi" w:hAnsiTheme="minorHAnsi" w:cstheme="minorHAnsi"/>
+          <w:color w:val="000000"/>
+        </w:rPr>
+      </w:pPr>
+    </w:p>
+    <w:p>
+      <w:pPr>
+        <w:spacing w:after="0"/>
+        <w:rPr>
+          <w:rFonts w:cstheme="minorHAnsi"/>
+          <w:sz w:val="24"/>
+          <w:szCs w:val="24"/>
+        </w:rPr>
+      </w:pPr>
     </w:p>
     <w:sectPr>
       <w:pgSz w:w="11906" w:h="16838"/>
@@ -568,6 +862,178 @@
     </w:lvl>
   </w:abstractNum>
   <w:abstractNum w:abstractNumId="1" w15:restartNumberingAfterBreak="0">
+    <w:nsid w:val="51F30B62"/>
+    <w:multiLevelType w:val="hybridMultilevel"/>
+    <w:tmpl w:val="9CB8D2D8"/>
+    <w:lvl w:ilvl="0" w:tplc="0409000F">
+      <w:start w:val="1"/>
+      <w:numFmt w:val="decimal"/>
+      <w:lvlText w:val="%1."/>
+      <w:lvlJc w:val="left"/>
+      <w:pPr>
+        <w:ind w:left="720" w:hanging="360"/>
+      </w:pPr>
+    </w:lvl>
+    <w:lvl w:ilvl="1" w:tplc="04090019" w:tentative="1">
+      <w:start w:val="1"/>
+      <w:numFmt w:val="lowerLetter"/>
+      <w:lvlText w:val="%2."/>
+      <w:lvlJc w:val="left"/>
+      <w:pPr>
+        <w:ind w:left="1440" w:hanging="360"/>
+      </w:pPr>
+    </w:lvl>
+    <w:lvl w:ilvl="2" w:tplc="0409001B" w:tentative="1">
+      <w:start w:val="1"/>
+      <w:numFmt w:val="lowerRoman"/>
+      <w:lvlText w:val="%3."/>
+      <w:lvlJc w:val="right"/>
+      <w:pPr>
+        <w:ind w:left="2160" w:hanging="180"/>
+      </w:pPr>
+    </w:lvl>
+    <w:lvl w:ilvl="3" w:tplc="0409000F" w:tentative="1">
+      <w:start w:val="1"/>
+      <w:numFmt w:val="decimal"/>
+      <w:lvlText w:val="%4."/>
+      <w:lvlJc w:val="left"/>
+      <w:pPr>
+        <w:ind w:left="2880" w:hanging="360"/>
+      </w:pPr>
+    </w:lvl>
+    <w:lvl w:ilvl="4" w:tplc="04090019" w:tentative="1">
+      <w:start w:val="1"/>
+      <w:numFmt w:val="lowerLetter"/>
+      <w:lvlText w:val="%5."/>
+      <w:lvlJc w:val="left"/>
+      <w:pPr>
+        <w:ind w:left="3600" w:hanging="360"/>
+      </w:pPr>
+    </w:lvl>
+    <w:lvl w:ilvl="5" w:tplc="0409001B" w:tentative="1">
+      <w:start w:val="1"/>
+      <w:numFmt w:val="lowerRoman"/>
+      <w:lvlText w:val="%6."/>
+      <w:lvlJc w:val="right"/>
+      <w:pPr>
+        <w:ind w:left="4320" w:hanging="180"/>
+      </w:pPr>
+    </w:lvl>
+    <w:lvl w:ilvl="6" w:tplc="0409000F" w:tentative="1">
+      <w:start w:val="1"/>
+      <w:numFmt w:val="decimal"/>
+      <w:lvlText w:val="%7."/>
+      <w:lvlJc w:val="left"/>
+      <w:pPr>
+        <w:ind w:left="5040" w:hanging="360"/>
+      </w:pPr>
+    </w:lvl>
+    <w:lvl w:ilvl="7" w:tplc="04090019" w:tentative="1">
+      <w:start w:val="1"/>
+      <w:numFmt w:val="lowerLetter"/>
+      <w:lvlText w:val="%8."/>
+      <w:lvlJc w:val="left"/>
+      <w:pPr>
+        <w:ind w:left="5760" w:hanging="360"/>
+      </w:pPr>
+    </w:lvl>
+    <w:lvl w:ilvl="8" w:tplc="0409001B" w:tentative="1">
+      <w:start w:val="1"/>
+      <w:numFmt w:val="lowerRoman"/>
+      <w:lvlText w:val="%9."/>
+      <w:lvlJc w:val="right"/>
+      <w:pPr>
+        <w:ind w:left="6480" w:hanging="180"/>
+      </w:pPr>
+    </w:lvl>
+  </w:abstractNum>
+  <w:abstractNum w:abstractNumId="2" w15:restartNumberingAfterBreak="0">
+    <w:nsid w:val="54091926"/>
+    <w:multiLevelType w:val="hybridMultilevel"/>
+    <w:tmpl w:val="00647442"/>
+    <w:lvl w:ilvl="0" w:tplc="0409000F">
+      <w:start w:val="1"/>
+      <w:numFmt w:val="decimal"/>
+      <w:lvlText w:val="%1."/>
+      <w:lvlJc w:val="left"/>
+      <w:pPr>
+        <w:ind w:left="1440" w:hanging="360"/>
+      </w:pPr>
+    </w:lvl>
+    <w:lvl w:ilvl="1" w:tplc="04090019" w:tentative="1">
+      <w:start w:val="1"/>
+      <w:numFmt w:val="lowerLetter"/>
+      <w:lvlText w:val="%2."/>
+      <w:lvlJc w:val="left"/>
+      <w:pPr>
+        <w:ind w:left="2160" w:hanging="360"/>
+      </w:pPr>
+    </w:lvl>
+    <w:lvl w:ilvl="2" w:tplc="0409001B" w:tentative="1">
+      <w:start w:val="1"/>
+      <w:numFmt w:val="lowerRoman"/>
+      <w:lvlText w:val="%3."/>
+      <w:lvlJc w:val="right"/>
+      <w:pPr>
+        <w:ind w:left="2880" w:hanging="180"/>
+      </w:pPr>
+    </w:lvl>
+    <w:lvl w:ilvl="3" w:tplc="0409000F" w:tentative="1">
+      <w:start w:val="1"/>
+      <w:numFmt w:val="decimal"/>
+      <w:lvlText w:val="%4."/>
+      <w:lvlJc w:val="left"/>
+      <w:pPr>
+        <w:ind w:left="3600" w:hanging="360"/>
+      </w:pPr>
+    </w:lvl>
+    <w:lvl w:ilvl="4" w:tplc="04090019" w:tentative="1">
+      <w:start w:val="1"/>
+      <w:numFmt w:val="lowerLetter"/>
+      <w:lvlText w:val="%5."/>
+      <w:lvlJc w:val="left"/>
+      <w:pPr>
+        <w:ind w:left="4320" w:hanging="360"/>
+      </w:pPr>
+    </w:lvl>
+    <w:lvl w:ilvl="5" w:tplc="0409001B" w:tentative="1">
+      <w:start w:val="1"/>
+      <w:numFmt w:val="lowerRoman"/>
+      <w:lvlText w:val="%6."/>
+      <w:lvlJc w:val="right"/>
+      <w:pPr>
+        <w:ind w:left="5040" w:hanging="180"/>
+      </w:pPr>
+    </w:lvl>
+    <w:lvl w:ilvl="6" w:tplc="0409000F" w:tentative="1">
+      <w:start w:val="1"/>
+      <w:numFmt w:val="decimal"/>
+      <w:lvlText w:val="%7."/>
+      <w:lvlJc w:val="left"/>
+      <w:pPr>
+        <w:ind w:left="5760" w:hanging="360"/>
+      </w:pPr>
+    </w:lvl>
+    <w:lvl w:ilvl="7" w:tplc="04090019" w:tentative="1">
+      <w:start w:val="1"/>
+      <w:numFmt w:val="lowerLetter"/>
+      <w:lvlText w:val="%8."/>
+      <w:lvlJc w:val="left"/>
+      <w:pPr>
+        <w:ind w:left="6480" w:hanging="360"/>
+      </w:pPr>
+    </w:lvl>
+    <w:lvl w:ilvl="8" w:tplc="0409001B" w:tentative="1">
+      <w:start w:val="1"/>
+      <w:numFmt w:val="lowerRoman"/>
+      <w:lvlText w:val="%9."/>
+      <w:lvlJc w:val="right"/>
+      <w:pPr>
+        <w:ind w:left="7200" w:hanging="180"/>
+      </w:pPr>
+    </w:lvl>
+  </w:abstractNum>
+  <w:abstractNum w:abstractNumId="3" w15:restartNumberingAfterBreak="0">
     <w:nsid w:val="546C7AAA"/>
     <w:multiLevelType w:val="hybridMultilevel"/>
     <w:tmpl w:val="D1926C82"/>
@@ -673,6 +1139,119 @@
       <w:lvlJc w:val="left"/>
       <w:pPr>
         <w:ind w:left="6480" w:hanging="360"/>
+      </w:pPr>
+      <w:rPr>
+        <w:rFonts w:ascii="Wingdings" w:hAnsi="Wingdings" w:hint="default"/>
+      </w:rPr>
+    </w:lvl>
+  </w:abstractNum>
+  <w:abstractNum w:abstractNumId="4" w15:restartNumberingAfterBreak="0">
+    <w:nsid w:val="74C03465"/>
+    <w:multiLevelType w:val="hybridMultilevel"/>
+    <w:tmpl w:val="AE3CD7F6"/>
+    <w:lvl w:ilvl="0" w:tplc="04090001">
+      <w:start w:val="1"/>
+      <w:numFmt w:val="bullet"/>
+      <w:lvlText w:val=""/>
+      <w:lvlJc w:val="left"/>
+      <w:pPr>
+        <w:ind w:left="1080" w:hanging="360"/>
+      </w:pPr>
+      <w:rPr>
+        <w:rFonts w:ascii="Symbol" w:hAnsi="Symbol" w:hint="default"/>
+      </w:rPr>
+    </w:lvl>
+    <w:lvl w:ilvl="1" w:tplc="04090003" w:tentative="1">
+      <w:start w:val="1"/>
+      <w:numFmt w:val="bullet"/>
+      <w:lvlText w:val="o"/>
+      <w:lvlJc w:val="left"/>
+      <w:pPr>
+        <w:ind w:left="1800" w:hanging="360"/>
+      </w:pPr>
+      <w:rPr>
+        <w:rFonts w:ascii="Courier New" w:hAnsi="Courier New" w:cs="Courier New" w:hint="default"/>
+      </w:rPr>
+    </w:lvl>
+    <w:lvl w:ilvl="2" w:tplc="04090005" w:tentative="1">
+      <w:start w:val="1"/>
+      <w:numFmt w:val="bullet"/>
+      <w:lvlText w:val=""/>
+      <w:lvlJc w:val="left"/>
+      <w:pPr>
+        <w:ind w:left="2520" w:hanging="360"/>
+      </w:pPr>
+      <w:rPr>
+        <w:rFonts w:ascii="Wingdings" w:hAnsi="Wingdings" w:hint="default"/>
+      </w:rPr>
+    </w:lvl>
+    <w:lvl w:ilvl="3" w:tplc="04090001" w:tentative="1">
+      <w:start w:val="1"/>
+      <w:numFmt w:val="bullet"/>
+      <w:lvlText w:val=""/>
+      <w:lvlJc w:val="left"/>
+      <w:pPr>
+        <w:ind w:left="3240" w:hanging="360"/>
+      </w:pPr>
+      <w:rPr>
+        <w:rFonts w:ascii="Symbol" w:hAnsi="Symbol" w:hint="default"/>
+      </w:rPr>
+    </w:lvl>
+    <w:lvl w:ilvl="4" w:tplc="04090003" w:tentative="1">
+      <w:start w:val="1"/>
+      <w:numFmt w:val="bullet"/>
+      <w:lvlText w:val="o"/>
+      <w:lvlJc w:val="left"/>
+      <w:pPr>
+        <w:ind w:left="3960" w:hanging="360"/>
+      </w:pPr>
+      <w:rPr>
+        <w:rFonts w:ascii="Courier New" w:hAnsi="Courier New" w:cs="Courier New" w:hint="default"/>
+      </w:rPr>
+    </w:lvl>
+    <w:lvl w:ilvl="5" w:tplc="04090005" w:tentative="1">
+      <w:start w:val="1"/>
+      <w:numFmt w:val="bullet"/>
+      <w:lvlText w:val=""/>
+      <w:lvlJc w:val="left"/>
+      <w:pPr>
+        <w:ind w:left="4680" w:hanging="360"/>
+      </w:pPr>
+      <w:rPr>
+        <w:rFonts w:ascii="Wingdings" w:hAnsi="Wingdings" w:hint="default"/>
+      </w:rPr>
+    </w:lvl>
+    <w:lvl w:ilvl="6" w:tplc="04090001" w:tentative="1">
+      <w:start w:val="1"/>
+      <w:numFmt w:val="bullet"/>
+      <w:lvlText w:val=""/>
+      <w:lvlJc w:val="left"/>
+      <w:pPr>
+        <w:ind w:left="5400" w:hanging="360"/>
+      </w:pPr>
+      <w:rPr>
+        <w:rFonts w:ascii="Symbol" w:hAnsi="Symbol" w:hint="default"/>
+      </w:rPr>
+    </w:lvl>
+    <w:lvl w:ilvl="7" w:tplc="04090003" w:tentative="1">
+      <w:start w:val="1"/>
+      <w:numFmt w:val="bullet"/>
+      <w:lvlText w:val="o"/>
+      <w:lvlJc w:val="left"/>
+      <w:pPr>
+        <w:ind w:left="6120" w:hanging="360"/>
+      </w:pPr>
+      <w:rPr>
+        <w:rFonts w:ascii="Courier New" w:hAnsi="Courier New" w:cs="Courier New" w:hint="default"/>
+      </w:rPr>
+    </w:lvl>
+    <w:lvl w:ilvl="8" w:tplc="04090005" w:tentative="1">
+      <w:start w:val="1"/>
+      <w:numFmt w:val="bullet"/>
+      <w:lvlText w:val=""/>
+      <w:lvlJc w:val="left"/>
+      <w:pPr>
+        <w:ind w:left="6840" w:hanging="360"/>
       </w:pPr>
       <w:rPr>
         <w:rFonts w:ascii="Wingdings" w:hAnsi="Wingdings" w:hint="default"/>
@@ -683,7 +1262,16 @@
     <w:abstractNumId w:val="0"/>
   </w:num>
   <w:num w:numId="2">
+    <w:abstractNumId w:val="3"/>
+  </w:num>
+  <w:num w:numId="3">
     <w:abstractNumId w:val="1"/>
+  </w:num>
+  <w:num w:numId="4">
+    <w:abstractNumId w:val="4"/>
+  </w:num>
+  <w:num w:numId="5">
+    <w:abstractNumId w:val="2"/>
   </w:num>
 </w:numbering>
 </file>
@@ -811,6 +1399,7 @@
     <w:lsdException w:name="HTML Sample" w:semiHidden="1" w:unhideWhenUsed="1"/>
     <w:lsdException w:name="HTML Typewriter" w:semiHidden="1" w:unhideWhenUsed="1"/>
     <w:lsdException w:name="HTML Variable" w:semiHidden="1" w:unhideWhenUsed="1"/>
+    <w:lsdException w:name="Normal Table" w:semiHidden="1" w:unhideWhenUsed="1"/>
     <w:lsdException w:name="annotation subject" w:semiHidden="1" w:unhideWhenUsed="1"/>
     <w:lsdException w:name="No List" w:semiHidden="1" w:unhideWhenUsed="1"/>
     <w:lsdException w:name="Outline List 1" w:semiHidden="1" w:unhideWhenUsed="1"/>
@@ -856,9 +1445,11 @@
     <w:lsdException w:name="Table Subtle 1" w:semiHidden="1" w:unhideWhenUsed="1"/>
     <w:lsdException w:name="Table Subtle 2" w:semiHidden="1" w:unhideWhenUsed="1"/>
     <w:lsdException w:name="Table Web 1" w:semiHidden="1" w:unhideWhenUsed="1"/>
+    <w:lsdException w:name="Table Web 2" w:semiHidden="1" w:unhideWhenUsed="1"/>
     <w:lsdException w:name="Table Web 3" w:semiHidden="1" w:unhideWhenUsed="1"/>
     <w:lsdException w:name="Balloon Text" w:semiHidden="1" w:unhideWhenUsed="1"/>
     <w:lsdException w:name="Table Grid" w:uiPriority="39"/>
+    <w:lsdException w:name="Table Theme" w:semiHidden="1" w:unhideWhenUsed="1"/>
     <w:lsdException w:name="Placeholder Text" w:semiHidden="1"/>
     <w:lsdException w:name="No Spacing" w:uiPriority="1" w:qFormat="1"/>
     <w:lsdException w:name="Light Shading" w:uiPriority="60"/>
@@ -1128,6 +1719,11 @@
       <w:szCs w:val="24"/>
       <w:lang w:val="en-US"/>
     </w:rPr>
+  </w:style>
+  <w:style w:type="character" w:customStyle="1" w:styleId="normaltextrun">
+    <w:name w:val="normaltextrun"/>
+    <w:basedOn w:val="DefaultParagraphFont"/>
+    <w:rsid w:val="00F86E42"/>
   </w:style>
 </w:styles>
 </file>

</xml_diff>